<commit_message>
adding lessons learnt section
</commit_message>
<xml_diff>
--- a/Report_Project_PartII.docx
+++ b/Report_Project_PartII.docx
@@ -2636,6 +2636,11 @@
     </w:p>
     <w:p>
       <w:pPr>
+        <w:pStyle w:val="ListParagraph"/>
+        <w:numPr>
+          <w:ilvl w:val="0"/>
+          <w:numId w:val="4"/>
+        </w:numPr>
         <w:jc w:val="center"/>
         <w:rPr>
           <w:rFonts w:ascii="Times New Roman" w:hAnsi="Times New Roman" w:cs="Times New Roman"/>
@@ -2656,31 +2661,283 @@
           <w:u w:val="single"/>
         </w:rPr>
         <w:lastRenderedPageBreak/>
-        <w:t>7. Lessons learnt</w:t>
-      </w:r>
-    </w:p>
-    <w:p>
-      <w:pPr>
-        <w:rPr>
-          <w:rFonts w:ascii="Times New Roman" w:hAnsi="Times New Roman" w:cs="Times New Roman"/>
-          <w:b/>
-          <w:bCs/>
-          <w:sz w:val="40"/>
-          <w:szCs w:val="40"/>
-          <w:u w:val="single"/>
-        </w:rPr>
-      </w:pPr>
-      <w:r>
-        <w:rPr>
-          <w:rFonts w:ascii="Times New Roman" w:hAnsi="Times New Roman" w:cs="Times New Roman"/>
-          <w:b/>
-          <w:bCs/>
-          <w:sz w:val="40"/>
-          <w:szCs w:val="40"/>
-          <w:u w:val="single"/>
-        </w:rPr>
-        <w:br w:type="page"/>
-      </w:r>
+        <w:t>Lessons learnt</w:t>
+      </w:r>
+    </w:p>
+    <w:p>
+      <w:pPr>
+        <w:pStyle w:val="ListParagraph"/>
+        <w:rPr>
+          <w:rFonts w:ascii="Times New Roman" w:hAnsi="Times New Roman" w:cs="Times New Roman"/>
+          <w:sz w:val="24"/>
+          <w:szCs w:val="24"/>
+        </w:rPr>
+      </w:pPr>
+    </w:p>
+    <w:p>
+      <w:pPr>
+        <w:pStyle w:val="ListParagraph"/>
+        <w:jc w:val="both"/>
+        <w:rPr>
+          <w:rFonts w:ascii="Times New Roman" w:hAnsi="Times New Roman" w:cs="Times New Roman"/>
+          <w:sz w:val="32"/>
+          <w:szCs w:val="32"/>
+        </w:rPr>
+      </w:pPr>
+      <w:r>
+        <w:rPr>
+          <w:rFonts w:ascii="Times New Roman" w:hAnsi="Times New Roman" w:cs="Times New Roman"/>
+          <w:sz w:val="32"/>
+          <w:szCs w:val="32"/>
+        </w:rPr>
+        <w:t>In the span of the entire project, that is from understanding the Business case to the part of developing a prototype application we learned a lot of useful things jotted down below:</w:t>
+      </w:r>
+    </w:p>
+    <w:p>
+      <w:pPr>
+        <w:pStyle w:val="ListParagraph"/>
+        <w:jc w:val="both"/>
+        <w:rPr>
+          <w:rFonts w:ascii="Times New Roman" w:hAnsi="Times New Roman" w:cs="Times New Roman"/>
+          <w:sz w:val="32"/>
+          <w:szCs w:val="32"/>
+        </w:rPr>
+      </w:pPr>
+    </w:p>
+    <w:p>
+      <w:pPr>
+        <w:pStyle w:val="ListParagraph"/>
+        <w:numPr>
+          <w:ilvl w:val="0"/>
+          <w:numId w:val="6"/>
+        </w:numPr>
+        <w:jc w:val="both"/>
+        <w:rPr>
+          <w:rFonts w:ascii="Times New Roman" w:hAnsi="Times New Roman" w:cs="Times New Roman"/>
+          <w:sz w:val="32"/>
+          <w:szCs w:val="32"/>
+        </w:rPr>
+      </w:pPr>
+      <w:r>
+        <w:rPr>
+          <w:rFonts w:ascii="Times New Roman" w:hAnsi="Times New Roman" w:cs="Times New Roman"/>
+          <w:sz w:val="32"/>
+          <w:szCs w:val="32"/>
+        </w:rPr>
+        <w:t>Understanding the Business requirements and developing an ER model based on it has its own challenges, like what kind of relationship best serves the purpose (1:M, M:N, etc.).</w:t>
+      </w:r>
+    </w:p>
+    <w:p>
+      <w:pPr>
+        <w:pStyle w:val="ListParagraph"/>
+        <w:jc w:val="both"/>
+        <w:rPr>
+          <w:rFonts w:ascii="Times New Roman" w:hAnsi="Times New Roman" w:cs="Times New Roman"/>
+          <w:sz w:val="32"/>
+          <w:szCs w:val="32"/>
+        </w:rPr>
+      </w:pPr>
+    </w:p>
+    <w:p>
+      <w:pPr>
+        <w:pStyle w:val="ListParagraph"/>
+        <w:numPr>
+          <w:ilvl w:val="0"/>
+          <w:numId w:val="6"/>
+        </w:numPr>
+        <w:jc w:val="both"/>
+        <w:rPr>
+          <w:rFonts w:ascii="Times New Roman" w:hAnsi="Times New Roman" w:cs="Times New Roman"/>
+          <w:sz w:val="32"/>
+          <w:szCs w:val="32"/>
+        </w:rPr>
+      </w:pPr>
+      <w:r>
+        <w:rPr>
+          <w:rFonts w:ascii="Times New Roman" w:hAnsi="Times New Roman" w:cs="Times New Roman"/>
+          <w:sz w:val="32"/>
+          <w:szCs w:val="32"/>
+        </w:rPr>
+        <w:t xml:space="preserve">We enjoyed and the team building and coordination process, realized the importance of a team and its members. </w:t>
+      </w:r>
+    </w:p>
+    <w:p>
+      <w:pPr>
+        <w:pStyle w:val="ListParagraph"/>
+        <w:jc w:val="both"/>
+        <w:rPr>
+          <w:rFonts w:ascii="Times New Roman" w:hAnsi="Times New Roman" w:cs="Times New Roman"/>
+          <w:sz w:val="32"/>
+          <w:szCs w:val="32"/>
+        </w:rPr>
+      </w:pPr>
+    </w:p>
+    <w:p>
+      <w:pPr>
+        <w:pStyle w:val="ListParagraph"/>
+        <w:numPr>
+          <w:ilvl w:val="0"/>
+          <w:numId w:val="6"/>
+        </w:numPr>
+        <w:jc w:val="both"/>
+        <w:rPr>
+          <w:rFonts w:ascii="Times New Roman" w:hAnsi="Times New Roman" w:cs="Times New Roman"/>
+          <w:sz w:val="32"/>
+          <w:szCs w:val="32"/>
+        </w:rPr>
+      </w:pPr>
+      <w:r>
+        <w:rPr>
+          <w:rFonts w:ascii="Times New Roman" w:hAnsi="Times New Roman" w:cs="Times New Roman"/>
+          <w:sz w:val="32"/>
+          <w:szCs w:val="32"/>
+        </w:rPr>
+        <w:t>We learned that implementing an actual application from designing schema is actually fascinating. While it has its own challenges pertaining to the tech stack used, it also helps one to learn the tech skills as well has improve debugging skills.</w:t>
+      </w:r>
+    </w:p>
+    <w:p>
+      <w:pPr>
+        <w:pStyle w:val="ListParagraph"/>
+        <w:jc w:val="both"/>
+        <w:rPr>
+          <w:rFonts w:ascii="Times New Roman" w:hAnsi="Times New Roman" w:cs="Times New Roman"/>
+          <w:sz w:val="32"/>
+          <w:szCs w:val="32"/>
+        </w:rPr>
+      </w:pPr>
+    </w:p>
+    <w:p>
+      <w:pPr>
+        <w:pStyle w:val="ListParagraph"/>
+        <w:numPr>
+          <w:ilvl w:val="0"/>
+          <w:numId w:val="6"/>
+        </w:numPr>
+        <w:jc w:val="both"/>
+        <w:rPr>
+          <w:rFonts w:ascii="Times New Roman" w:hAnsi="Times New Roman" w:cs="Times New Roman"/>
+          <w:sz w:val="32"/>
+          <w:szCs w:val="32"/>
+        </w:rPr>
+      </w:pPr>
+      <w:r>
+        <w:rPr>
+          <w:rFonts w:ascii="Times New Roman" w:hAnsi="Times New Roman" w:cs="Times New Roman"/>
+          <w:sz w:val="32"/>
+          <w:szCs w:val="32"/>
+        </w:rPr>
+        <w:t xml:space="preserve">The project timeline and deadline plays an important role in restricting/scaling the scope of the application. </w:t>
+      </w:r>
+    </w:p>
+    <w:p>
+      <w:pPr>
+        <w:pStyle w:val="ListParagraph"/>
+        <w:rPr>
+          <w:rFonts w:ascii="Times New Roman" w:hAnsi="Times New Roman" w:cs="Times New Roman"/>
+          <w:sz w:val="32"/>
+          <w:szCs w:val="32"/>
+        </w:rPr>
+      </w:pPr>
+    </w:p>
+    <w:p>
+      <w:pPr>
+        <w:jc w:val="both"/>
+        <w:rPr>
+          <w:rFonts w:ascii="Times New Roman" w:hAnsi="Times New Roman" w:cs="Times New Roman"/>
+          <w:sz w:val="32"/>
+          <w:szCs w:val="32"/>
+        </w:rPr>
+      </w:pPr>
+    </w:p>
+    <w:p>
+      <w:pPr>
+        <w:jc w:val="both"/>
+        <w:rPr>
+          <w:rFonts w:ascii="Times New Roman" w:hAnsi="Times New Roman" w:cs="Times New Roman"/>
+          <w:sz w:val="32"/>
+          <w:szCs w:val="32"/>
+        </w:rPr>
+      </w:pPr>
+    </w:p>
+    <w:p>
+      <w:pPr>
+        <w:jc w:val="both"/>
+        <w:rPr>
+          <w:rFonts w:ascii="Times New Roman" w:hAnsi="Times New Roman" w:cs="Times New Roman"/>
+          <w:sz w:val="32"/>
+          <w:szCs w:val="32"/>
+        </w:rPr>
+      </w:pPr>
+    </w:p>
+    <w:p>
+      <w:pPr>
+        <w:jc w:val="both"/>
+        <w:rPr>
+          <w:rFonts w:ascii="Times New Roman" w:hAnsi="Times New Roman" w:cs="Times New Roman"/>
+          <w:sz w:val="32"/>
+          <w:szCs w:val="32"/>
+        </w:rPr>
+      </w:pPr>
+    </w:p>
+    <w:p>
+      <w:pPr>
+        <w:jc w:val="both"/>
+        <w:rPr>
+          <w:rFonts w:ascii="Times New Roman" w:hAnsi="Times New Roman" w:cs="Times New Roman"/>
+          <w:sz w:val="32"/>
+          <w:szCs w:val="32"/>
+        </w:rPr>
+      </w:pPr>
+    </w:p>
+    <w:p>
+      <w:pPr>
+        <w:jc w:val="both"/>
+        <w:rPr>
+          <w:rFonts w:ascii="Times New Roman" w:hAnsi="Times New Roman" w:cs="Times New Roman"/>
+          <w:sz w:val="32"/>
+          <w:szCs w:val="32"/>
+        </w:rPr>
+      </w:pPr>
+    </w:p>
+    <w:p>
+      <w:pPr>
+        <w:jc w:val="both"/>
+        <w:rPr>
+          <w:rFonts w:ascii="Times New Roman" w:hAnsi="Times New Roman" w:cs="Times New Roman"/>
+          <w:sz w:val="32"/>
+          <w:szCs w:val="32"/>
+        </w:rPr>
+      </w:pPr>
+    </w:p>
+    <w:p>
+      <w:pPr>
+        <w:jc w:val="both"/>
+        <w:rPr>
+          <w:rFonts w:ascii="Times New Roman" w:hAnsi="Times New Roman" w:cs="Times New Roman"/>
+          <w:sz w:val="32"/>
+          <w:szCs w:val="32"/>
+        </w:rPr>
+      </w:pPr>
+    </w:p>
+    <w:p>
+      <w:pPr>
+        <w:pStyle w:val="ListParagraph"/>
+        <w:rPr>
+          <w:rFonts w:ascii="Times New Roman" w:hAnsi="Times New Roman" w:cs="Times New Roman"/>
+          <w:sz w:val="32"/>
+          <w:szCs w:val="32"/>
+        </w:rPr>
+      </w:pPr>
+    </w:p>
+    <w:p>
+      <w:pPr>
+        <w:pStyle w:val="ListParagraph"/>
+        <w:rPr>
+          <w:rFonts w:ascii="Times New Roman" w:hAnsi="Times New Roman" w:cs="Times New Roman"/>
+          <w:sz w:val="24"/>
+          <w:szCs w:val="24"/>
+        </w:rPr>
+      </w:pPr>
     </w:p>
     <w:p>
       <w:pPr>
@@ -2974,15 +3231,7 @@
           <w:sz w:val="28"/>
           <w:szCs w:val="28"/>
         </w:rPr>
-        <w:t xml:space="preserve">query returns all </w:t>
-      </w:r>
-      <w:r>
-        <w:rPr>
-          <w:rFonts w:ascii="Times New Roman" w:hAnsi="Times New Roman" w:cs="Times New Roman"/>
-          <w:sz w:val="28"/>
-          <w:szCs w:val="28"/>
-        </w:rPr>
-        <w:t>home insurance policies that are more expensive than all of the auto insurance policies.</w:t>
+        <w:t>query returns all home insurance policies that are more expensive than all of the auto insurance policies.</w:t>
       </w:r>
     </w:p>
     <w:p>
@@ -3134,23 +3383,7 @@
           <w:sz w:val="28"/>
           <w:szCs w:val="28"/>
         </w:rPr>
-        <w:t>This query</w:t>
-      </w:r>
-      <w:r>
-        <w:rPr>
-          <w:rFonts w:ascii="Times New Roman" w:hAnsi="Times New Roman" w:cs="Times New Roman"/>
-          <w:sz w:val="28"/>
-          <w:szCs w:val="28"/>
-        </w:rPr>
-        <w:t xml:space="preserve"> </w:t>
-      </w:r>
-      <w:r>
-        <w:rPr>
-          <w:rFonts w:ascii="Times New Roman" w:hAnsi="Times New Roman" w:cs="Times New Roman"/>
-          <w:sz w:val="28"/>
-          <w:szCs w:val="28"/>
-        </w:rPr>
-        <w:t>returns all invoices that are above the average invoice amount.</w:t>
+        <w:t>This query returns all invoices that are above the average invoice amount.</w:t>
       </w:r>
     </w:p>
     <w:p>
@@ -3287,23 +3520,7 @@
           <w:sz w:val="28"/>
           <w:szCs w:val="28"/>
         </w:rPr>
-        <w:t>This</w:t>
-      </w:r>
-      <w:r>
-        <w:rPr>
-          <w:rFonts w:ascii="Times New Roman" w:hAnsi="Times New Roman" w:cs="Times New Roman"/>
-          <w:sz w:val="28"/>
-          <w:szCs w:val="28"/>
-        </w:rPr>
-        <w:t xml:space="preserve"> </w:t>
-      </w:r>
-      <w:r>
-        <w:rPr>
-          <w:rFonts w:ascii="Times New Roman" w:hAnsi="Times New Roman" w:cs="Times New Roman"/>
-          <w:sz w:val="28"/>
-          <w:szCs w:val="28"/>
-        </w:rPr>
-        <w:t>query returns the ids of all homes with an outdoor pool paying more than 200 dollars in home insurance premium.</w:t>
+        <w:t>This query returns the ids of all homes with an outdoor pool paying more than 200 dollars in home insurance premium.</w:t>
       </w:r>
     </w:p>
     <w:p>
@@ -3577,15 +3794,7 @@
           <w:sz w:val="28"/>
           <w:szCs w:val="28"/>
         </w:rPr>
-        <w:t xml:space="preserve">This </w:t>
-      </w:r>
-      <w:r>
-        <w:rPr>
-          <w:rFonts w:ascii="Times New Roman" w:hAnsi="Times New Roman" w:cs="Times New Roman"/>
-          <w:sz w:val="28"/>
-          <w:szCs w:val="28"/>
-        </w:rPr>
-        <w:t>insurance</w:t>
+        <w:t>This insurance</w:t>
       </w:r>
       <w:r>
         <w:rPr>
@@ -3813,7 +4022,7 @@
   <w:abstractNum w:abstractNumId="2" w15:restartNumberingAfterBreak="0">
     <w:nsid w:val="30C93D20"/>
     <w:multiLevelType w:val="hybridMultilevel"/>
-    <w:tmpl w:val="E3AAADC8"/>
+    <w:tmpl w:val="688E8D84"/>
     <w:lvl w:ilvl="0" w:tplc="4E0A665A">
       <w:start w:val="1"/>
       <w:numFmt w:val="decimal"/>
@@ -4072,6 +4281,119 @@
       <w:pPr>
         <w:ind w:left="6480" w:hanging="180"/>
       </w:pPr>
+    </w:lvl>
+  </w:abstractNum>
+  <w:abstractNum w:abstractNumId="5" w15:restartNumberingAfterBreak="0">
+    <w:nsid w:val="746A47A9"/>
+    <w:multiLevelType w:val="hybridMultilevel"/>
+    <w:tmpl w:val="D8224AF6"/>
+    <w:lvl w:ilvl="0" w:tplc="08090001">
+      <w:start w:val="1"/>
+      <w:numFmt w:val="bullet"/>
+      <w:lvlText w:val=""/>
+      <w:lvlJc w:val="left"/>
+      <w:pPr>
+        <w:ind w:left="720" w:hanging="360"/>
+      </w:pPr>
+      <w:rPr>
+        <w:rFonts w:ascii="Symbol" w:hAnsi="Symbol" w:hint="default"/>
+      </w:rPr>
+    </w:lvl>
+    <w:lvl w:ilvl="1" w:tplc="08090003" w:tentative="1">
+      <w:start w:val="1"/>
+      <w:numFmt w:val="bullet"/>
+      <w:lvlText w:val="o"/>
+      <w:lvlJc w:val="left"/>
+      <w:pPr>
+        <w:ind w:left="1440" w:hanging="360"/>
+      </w:pPr>
+      <w:rPr>
+        <w:rFonts w:ascii="Courier New" w:hAnsi="Courier New" w:cs="Courier New" w:hint="default"/>
+      </w:rPr>
+    </w:lvl>
+    <w:lvl w:ilvl="2" w:tplc="08090005" w:tentative="1">
+      <w:start w:val="1"/>
+      <w:numFmt w:val="bullet"/>
+      <w:lvlText w:val=""/>
+      <w:lvlJc w:val="left"/>
+      <w:pPr>
+        <w:ind w:left="2160" w:hanging="360"/>
+      </w:pPr>
+      <w:rPr>
+        <w:rFonts w:ascii="Wingdings" w:hAnsi="Wingdings" w:hint="default"/>
+      </w:rPr>
+    </w:lvl>
+    <w:lvl w:ilvl="3" w:tplc="08090001" w:tentative="1">
+      <w:start w:val="1"/>
+      <w:numFmt w:val="bullet"/>
+      <w:lvlText w:val=""/>
+      <w:lvlJc w:val="left"/>
+      <w:pPr>
+        <w:ind w:left="2880" w:hanging="360"/>
+      </w:pPr>
+      <w:rPr>
+        <w:rFonts w:ascii="Symbol" w:hAnsi="Symbol" w:hint="default"/>
+      </w:rPr>
+    </w:lvl>
+    <w:lvl w:ilvl="4" w:tplc="08090003" w:tentative="1">
+      <w:start w:val="1"/>
+      <w:numFmt w:val="bullet"/>
+      <w:lvlText w:val="o"/>
+      <w:lvlJc w:val="left"/>
+      <w:pPr>
+        <w:ind w:left="3600" w:hanging="360"/>
+      </w:pPr>
+      <w:rPr>
+        <w:rFonts w:ascii="Courier New" w:hAnsi="Courier New" w:cs="Courier New" w:hint="default"/>
+      </w:rPr>
+    </w:lvl>
+    <w:lvl w:ilvl="5" w:tplc="08090005" w:tentative="1">
+      <w:start w:val="1"/>
+      <w:numFmt w:val="bullet"/>
+      <w:lvlText w:val=""/>
+      <w:lvlJc w:val="left"/>
+      <w:pPr>
+        <w:ind w:left="4320" w:hanging="360"/>
+      </w:pPr>
+      <w:rPr>
+        <w:rFonts w:ascii="Wingdings" w:hAnsi="Wingdings" w:hint="default"/>
+      </w:rPr>
+    </w:lvl>
+    <w:lvl w:ilvl="6" w:tplc="08090001" w:tentative="1">
+      <w:start w:val="1"/>
+      <w:numFmt w:val="bullet"/>
+      <w:lvlText w:val=""/>
+      <w:lvlJc w:val="left"/>
+      <w:pPr>
+        <w:ind w:left="5040" w:hanging="360"/>
+      </w:pPr>
+      <w:rPr>
+        <w:rFonts w:ascii="Symbol" w:hAnsi="Symbol" w:hint="default"/>
+      </w:rPr>
+    </w:lvl>
+    <w:lvl w:ilvl="7" w:tplc="08090003" w:tentative="1">
+      <w:start w:val="1"/>
+      <w:numFmt w:val="bullet"/>
+      <w:lvlText w:val="o"/>
+      <w:lvlJc w:val="left"/>
+      <w:pPr>
+        <w:ind w:left="5760" w:hanging="360"/>
+      </w:pPr>
+      <w:rPr>
+        <w:rFonts w:ascii="Courier New" w:hAnsi="Courier New" w:cs="Courier New" w:hint="default"/>
+      </w:rPr>
+    </w:lvl>
+    <w:lvl w:ilvl="8" w:tplc="08090005" w:tentative="1">
+      <w:start w:val="1"/>
+      <w:numFmt w:val="bullet"/>
+      <w:lvlText w:val=""/>
+      <w:lvlJc w:val="left"/>
+      <w:pPr>
+        <w:ind w:left="6480" w:hanging="360"/>
+      </w:pPr>
+      <w:rPr>
+        <w:rFonts w:ascii="Wingdings" w:hAnsi="Wingdings" w:hint="default"/>
+      </w:rPr>
     </w:lvl>
   </w:abstractNum>
   <w:num w:numId="1" w16cid:durableId="86927914">
@@ -4088,6 +4410,9 @@
   </w:num>
   <w:num w:numId="5" w16cid:durableId="1092892682">
     <w:abstractNumId w:val="1"/>
+  </w:num>
+  <w:num w:numId="6" w16cid:durableId="1366905036">
+    <w:abstractNumId w:val="5"/>
   </w:num>
 </w:numbering>
 </file>

</xml_diff>